<commit_message>
Changes added to Requirements analysis
</commit_message>
<xml_diff>
--- a/CS441_Analysis_Report.docx
+++ b/CS441_Analysis_Report.docx
@@ -94,7 +94,6 @@
       </w:r>
       <w:r>
         <w:tab/>
-        <w:t>-</w:t>
       </w:r>
       <w:r>
         <w:tab/>
@@ -187,33 +186,160 @@
       </w:pPr>
       <w:r>
         <w:tab/>
-      </w:r>
-      <w:r>
+        <w:t>2.3.1.1 User log</w:t>
+      </w:r>
+      <w:r>
+        <w:t>s into the system</w:t>
+      </w:r>
+    </w:p>
+    <w:p>
+      <w:pPr>
+        <w:spacing w:line="240" w:lineRule="auto"/>
+        <w:contextualSpacing/>
+      </w:pPr>
+      <w:r>
+        <w:tab/>
+      </w:r>
+      <w:r>
+        <w:tab/>
+        <w:t>2.3.1.1.1 If the user does not have a login, they will create one</w:t>
+      </w:r>
+    </w:p>
+    <w:p>
+      <w:pPr>
+        <w:spacing w:line="240" w:lineRule="auto"/>
+        <w:contextualSpacing/>
+      </w:pPr>
+      <w:r>
+        <w:tab/>
+      </w:r>
+      <w:r>
+        <w:tab/>
+      </w:r>
+      <w:r>
+        <w:tab/>
+        <w:t>-First, Last Name, email, Username, Password</w:t>
+      </w:r>
+    </w:p>
+    <w:p>
+      <w:pPr>
+        <w:spacing w:line="240" w:lineRule="auto"/>
+        <w:contextualSpacing/>
+      </w:pPr>
+      <w:r>
+        <w:tab/>
+      </w:r>
+      <w:r>
+        <w:tab/>
+        <w:t>2.3.1.1.2 A SQL database will be used to store study group attributes</w:t>
+      </w:r>
+    </w:p>
+    <w:p>
+      <w:pPr>
+        <w:spacing w:line="240" w:lineRule="auto"/>
+        <w:contextualSpacing/>
+      </w:pPr>
+      <w:r>
+        <w:tab/>
+        <w:t>2.3.</w:t>
+      </w:r>
+      <w:r>
+        <w:t xml:space="preserve"> </w:t>
+      </w:r>
+      <w:r>
+        <w:t>1.</w:t>
+      </w:r>
+      <w:r>
+        <w:t>2 User has looks at list of groups formed</w:t>
+      </w:r>
+    </w:p>
+    <w:p>
+      <w:pPr>
+        <w:spacing w:line="240" w:lineRule="auto"/>
+        <w:contextualSpacing/>
+      </w:pPr>
+      <w:r>
+        <w:tab/>
+        <w:t>2.3.</w:t>
+      </w:r>
+      <w:r>
+        <w:t xml:space="preserve"> </w:t>
+      </w:r>
+      <w:r>
+        <w:t>1.</w:t>
+      </w:r>
+      <w:r>
+        <w:t>3 User will look and join a group</w:t>
+      </w:r>
+    </w:p>
+    <w:p>
+      <w:pPr>
+        <w:spacing w:line="240" w:lineRule="auto"/>
+        <w:contextualSpacing/>
+      </w:pPr>
+      <w:r>
+        <w:tab/>
+      </w:r>
+      <w:r>
+        <w:tab/>
         <w:t>2.3.1</w:t>
       </w:r>
       <w:r>
-        <w:t>.1 User log</w:t>
-      </w:r>
-      <w:r>
-        <w:t>s into the system</w:t>
-      </w:r>
-    </w:p>
-    <w:p>
-      <w:pPr>
-        <w:spacing w:line="240" w:lineRule="auto"/>
-        <w:contextualSpacing/>
-      </w:pPr>
-      <w:r>
-        <w:tab/>
-      </w:r>
-      <w:r>
-        <w:tab/>
-      </w:r>
-      <w:r>
-        <w:t>2.3.1</w:t>
-      </w:r>
-      <w:r>
-        <w:t>.1.1 If the user does not have a login, they will create one</w:t>
+        <w:t>.1 If there is not a group availab</w:t>
+      </w:r>
+      <w:r>
+        <w:t>le for the current user’s topic</w:t>
+      </w:r>
+      <w:r>
+        <w:t xml:space="preserve"> they will create one</w:t>
+      </w:r>
+    </w:p>
+    <w:p>
+      <w:pPr>
+        <w:spacing w:line="240" w:lineRule="auto"/>
+        <w:contextualSpacing/>
+      </w:pPr>
+      <w:r>
+        <w:tab/>
+      </w:r>
+      <w:r>
+        <w:tab/>
+        <w:t>2.3.1.2 User will specify attributes for study group</w:t>
+      </w:r>
+    </w:p>
+    <w:p>
+      <w:pPr>
+        <w:spacing w:line="240" w:lineRule="auto"/>
+        <w:contextualSpacing/>
+      </w:pPr>
+      <w:r>
+        <w:tab/>
+      </w:r>
+      <w:r>
+        <w:tab/>
+      </w:r>
+      <w:r>
+        <w:tab/>
+        <w:t>-Class Name, Course Number, Section Number, Max Number of Participants</w:t>
+      </w:r>
+    </w:p>
+    <w:p>
+      <w:pPr>
+        <w:spacing w:line="240" w:lineRule="auto"/>
+        <w:contextualSpacing/>
+      </w:pPr>
+      <w:r>
+        <w:tab/>
+      </w:r>
+      <w:r>
+        <w:tab/>
+      </w:r>
+      <w:r>
+        <w:tab/>
+        <w:t xml:space="preserve"> Date of study</w:t>
+      </w:r>
+      <w:r>
+        <w:t>, (Hidden date – day after date of study)</w:t>
       </w:r>
     </w:p>
     <w:p>
@@ -232,7 +358,7 @@
         <w:t>1.</w:t>
       </w:r>
       <w:r>
-        <w:t>2 User has looks at list of groups formed</w:t>
+        <w:t>4 User will wait for other members to join</w:t>
       </w:r>
     </w:p>
     <w:p>
@@ -251,20 +377,10 @@
         <w:t>1.</w:t>
       </w:r>
       <w:r>
-        <w:t>3 User will look and join a group</w:t>
-      </w:r>
-    </w:p>
-    <w:p>
-      <w:pPr>
-        <w:spacing w:line="240" w:lineRule="auto"/>
-        <w:contextualSpacing/>
-      </w:pPr>
-      <w:r>
-        <w:tab/>
-      </w:r>
-      <w:r>
-        <w:tab/>
-        <w:t>2.3.3.1 If there is not a group available for the current user’s topic, they will create one</w:t>
+        <w:t xml:space="preserve">5 The group will </w:t>
+      </w:r>
+      <w:r>
+        <w:t>automatically be deleted the day after the day of study (the hidden date)</w:t>
       </w:r>
     </w:p>
     <w:p>
@@ -280,10 +396,35 @@
         <w:t xml:space="preserve"> </w:t>
       </w:r>
       <w:r>
-        <w:t>1.</w:t>
-      </w:r>
-      <w:r>
-        <w:t>4 User will wait for other members to join</w:t>
+        <w:t>1.6 Once a cap has been reached, the group will no longer be visible</w:t>
+      </w:r>
+    </w:p>
+    <w:p>
+      <w:pPr>
+        <w:spacing w:line="240" w:lineRule="auto"/>
+        <w:contextualSpacing/>
+      </w:pPr>
+    </w:p>
+    <w:p>
+      <w:pPr>
+        <w:spacing w:line="240" w:lineRule="auto"/>
+        <w:contextualSpacing/>
+      </w:pPr>
+    </w:p>
+    <w:p>
+      <w:pPr>
+        <w:spacing w:line="240" w:lineRule="auto"/>
+        <w:contextualSpacing/>
+      </w:pPr>
+    </w:p>
+    <w:p>
+      <w:pPr>
+        <w:spacing w:line="240" w:lineRule="auto"/>
+        <w:contextualSpacing/>
+      </w:pPr>
+      <w:r>
+        <w:lastRenderedPageBreak/>
+        <w:t>2.3.2 Admin can Edit groups</w:t>
       </w:r>
     </w:p>
     <w:p>
@@ -296,90 +437,35 @@
         <w:t>2.3.</w:t>
       </w:r>
       <w:r>
-        <w:t xml:space="preserve"> </w:t>
-      </w:r>
-      <w:r>
-        <w:t>1.</w:t>
-      </w:r>
-      <w:r>
-        <w:t xml:space="preserve">5 </w:t>
-      </w:r>
-      <w:proofErr w:type="gramStart"/>
-      <w:r>
-        <w:t>The</w:t>
-      </w:r>
-      <w:proofErr w:type="gramEnd"/>
-      <w:r>
-        <w:t xml:space="preserve"> group will stay open until a maximum cap has been reached</w:t>
-      </w:r>
-    </w:p>
-    <w:p>
-      <w:pPr>
-        <w:spacing w:line="240" w:lineRule="auto"/>
-        <w:contextualSpacing/>
-      </w:pPr>
-      <w:r>
-        <w:tab/>
-        <w:t>2.3.</w:t>
-      </w:r>
-      <w:r>
-        <w:t xml:space="preserve"> </w:t>
-      </w:r>
-      <w:r>
-        <w:t>1.</w:t>
-      </w:r>
-      <w:r>
-        <w:t xml:space="preserve">6 </w:t>
-      </w:r>
-      <w:proofErr w:type="gramStart"/>
-      <w:r>
-        <w:t>Once</w:t>
-      </w:r>
-      <w:proofErr w:type="gramEnd"/>
-      <w:r>
-        <w:t xml:space="preserve"> a cap has been reached, the group will no longer be visible</w:t>
-      </w:r>
-    </w:p>
-    <w:p>
-      <w:pPr>
-        <w:spacing w:line="240" w:lineRule="auto"/>
-        <w:contextualSpacing/>
-      </w:pPr>
-    </w:p>
-    <w:p>
-      <w:pPr>
-        <w:spacing w:line="240" w:lineRule="auto"/>
-        <w:contextualSpacing/>
-      </w:pPr>
-      <w:r>
-        <w:t xml:space="preserve">2.3.2 Admin can </w:t>
-      </w:r>
-      <w:proofErr w:type="gramStart"/>
-      <w:r>
-        <w:t>Edit</w:t>
-      </w:r>
-      <w:proofErr w:type="gramEnd"/>
-      <w:r>
-        <w:t xml:space="preserve"> groups</w:t>
-      </w:r>
-    </w:p>
-    <w:p>
-      <w:pPr>
-        <w:spacing w:line="240" w:lineRule="auto"/>
-        <w:contextualSpacing/>
-      </w:pPr>
-      <w:r>
-        <w:tab/>
-        <w:t>2.3.2.1 Admin can Remove groups too Idle</w:t>
+        <w:t>2.1 Admin can Remove groups</w:t>
+      </w:r>
+    </w:p>
+    <w:p>
+      <w:pPr>
+        <w:spacing w:line="240" w:lineRule="auto"/>
+        <w:contextualSpacing/>
+      </w:pPr>
+      <w:r>
+        <w:tab/>
+        <w:t>2.3.2.2 Delete and create users</w:t>
+      </w:r>
+    </w:p>
+    <w:p>
+      <w:pPr>
+        <w:spacing w:line="240" w:lineRule="auto"/>
+        <w:contextualSpacing/>
+      </w:pPr>
+      <w:r>
+        <w:tab/>
+      </w:r>
+      <w:r>
+        <w:t>2.3.2.1</w:t>
+      </w:r>
+      <w:r>
+        <w:t xml:space="preserve"> Update courses per semester </w:t>
       </w:r>
       <w:bookmarkStart w:id="0" w:name="_GoBack"/>
       <w:bookmarkEnd w:id="0"/>
-    </w:p>
-    <w:p>
-      <w:pPr>
-        <w:spacing w:line="240" w:lineRule="auto"/>
-        <w:contextualSpacing/>
-      </w:pPr>
     </w:p>
     <w:p>
       <w:pPr>

</xml_diff>